<commit_message>
Alteracao na capa da sprint 1 de programacao
</commit_message>
<xml_diff>
--- a/Sprint 1 game programing.docx
+++ b/Sprint 1 game programing.docx
@@ -57,17 +57,17 @@
           <w:sz w:val="96"/>
           <w:szCs w:val="96"/>
         </w:rPr>
-        <w:t xml:space="preserve">Game </w:t>
-      </w:r>
-      <w:proofErr w:type="spellStart"/>
-      <w:r>
+        <w:t>Game Programing</w:t>
+      </w:r>
+    </w:p>
+    <w:p>
+      <w:pPr>
+        <w:jc w:val="center"/>
         <w:rPr>
           <w:sz w:val="96"/>
           <w:szCs w:val="96"/>
         </w:rPr>
-        <w:t>Programing</w:t>
-      </w:r>
-      <w:proofErr w:type="spellEnd"/>
+      </w:pPr>
     </w:p>
     <w:p>
       <w:pPr>
@@ -100,8 +100,8 @@
       <w:pPr>
         <w:jc w:val="center"/>
         <w:rPr>
-          <w:sz w:val="96"/>
-          <w:szCs w:val="96"/>
+          <w:sz w:val="24"/>
+          <w:szCs w:val="24"/>
         </w:rPr>
       </w:pPr>
     </w:p>
@@ -134,37 +134,21 @@
     </w:p>
     <w:p>
       <w:pPr>
-        <w:jc w:val="center"/>
-        <w:rPr>
-          <w:sz w:val="24"/>
-          <w:szCs w:val="24"/>
-        </w:rPr>
-      </w:pPr>
-    </w:p>
-    <w:p>
-      <w:pPr>
-        <w:jc w:val="right"/>
-        <w:rPr>
-          <w:sz w:val="24"/>
-          <w:szCs w:val="24"/>
-        </w:rPr>
-      </w:pPr>
-      <w:r>
         <w:rPr>
           <w:b/>
           <w:bCs/>
           <w:sz w:val="24"/>
           <w:szCs w:val="24"/>
         </w:rPr>
-        <w:t>Grupo:</w:t>
-      </w:r>
-      <w:r>
-        <w:rPr>
-          <w:sz w:val="24"/>
-          <w:szCs w:val="24"/>
-        </w:rPr>
-        <w:t xml:space="preserve"> Leonardo Marques Oliveira Silva </w:t>
-      </w:r>
+      </w:pPr>
+    </w:p>
+    <w:p>
+      <w:pPr>
+        <w:rPr>
+          <w:sz w:val="24"/>
+          <w:szCs w:val="24"/>
+        </w:rPr>
+      </w:pPr>
       <w:r>
         <w:rPr>
           <w:b/>
@@ -172,30 +156,6 @@
           <w:sz w:val="24"/>
           <w:szCs w:val="24"/>
         </w:rPr>
-        <w:t>Rm:</w:t>
-      </w:r>
-      <w:r>
-        <w:rPr>
-          <w:sz w:val="24"/>
-          <w:szCs w:val="24"/>
-        </w:rPr>
-        <w:t>93123</w:t>
-      </w:r>
-    </w:p>
-    <w:p>
-      <w:pPr>
-        <w:rPr>
-          <w:sz w:val="24"/>
-          <w:szCs w:val="24"/>
-        </w:rPr>
-      </w:pPr>
-      <w:r>
-        <w:rPr>
-          <w:b/>
-          <w:bCs/>
-          <w:sz w:val="24"/>
-          <w:szCs w:val="24"/>
-        </w:rPr>
         <w:lastRenderedPageBreak/>
         <w:t>Jogabilidade:</w:t>
       </w:r>
@@ -220,37 +180,12 @@
         </w:rPr>
         <w:t>diferentes (</w:t>
       </w:r>
-      <w:proofErr w:type="spellStart"/>
-      <w:r>
-        <w:rPr>
-          <w:sz w:val="24"/>
-          <w:szCs w:val="24"/>
-        </w:rPr>
-        <w:t>ex</w:t>
-      </w:r>
-      <w:proofErr w:type="spellEnd"/>
-      <w:r>
-        <w:rPr>
-          <w:sz w:val="24"/>
-          <w:szCs w:val="24"/>
-        </w:rPr>
-        <w:t xml:space="preserve">: </w:t>
-      </w:r>
-      <w:proofErr w:type="spellStart"/>
-      <w:r>
-        <w:rPr>
-          <w:sz w:val="24"/>
-          <w:szCs w:val="24"/>
-        </w:rPr>
-        <w:t>carvão+carvão</w:t>
-      </w:r>
-      <w:proofErr w:type="spellEnd"/>
-      <w:r>
-        <w:rPr>
-          <w:sz w:val="24"/>
-          <w:szCs w:val="24"/>
-        </w:rPr>
-        <w:t>= ferro) e cada recurso irá gerar uma renda variável dependendo de um mercado simulado com preços flutuantes, tendo o jogador a necessidade</w:t>
+      <w:r>
+        <w:rPr>
+          <w:sz w:val="24"/>
+          <w:szCs w:val="24"/>
+        </w:rPr>
+        <w:t>ex: carvão+carvão= ferro) e cada recurso irá gerar uma renda variável dependendo de um mercado simulado com preços flutuantes, tendo o jogador a necessidade</w:t>
       </w:r>
       <w:r>
         <w:rPr>
@@ -474,55 +409,7 @@
           <w:sz w:val="24"/>
           <w:szCs w:val="24"/>
         </w:rPr>
-        <w:t xml:space="preserve">Criação de eventuais </w:t>
-      </w:r>
-      <w:proofErr w:type="spellStart"/>
-      <w:r>
-        <w:rPr>
-          <w:sz w:val="24"/>
-          <w:szCs w:val="24"/>
-        </w:rPr>
-        <w:t>shaders</w:t>
-      </w:r>
-      <w:proofErr w:type="spellEnd"/>
-      <w:r>
-        <w:rPr>
-          <w:sz w:val="24"/>
-          <w:szCs w:val="24"/>
-        </w:rPr>
-        <w:t xml:space="preserve"> necessários para o projeto, sendo uma possibilidade o uso do </w:t>
-      </w:r>
-      <w:proofErr w:type="spellStart"/>
-      <w:r>
-        <w:rPr>
-          <w:sz w:val="24"/>
-          <w:szCs w:val="24"/>
-        </w:rPr>
-        <w:t>shadergraph</w:t>
-      </w:r>
-      <w:proofErr w:type="spellEnd"/>
-      <w:r>
-        <w:rPr>
-          <w:sz w:val="24"/>
-          <w:szCs w:val="24"/>
-        </w:rPr>
-        <w:t xml:space="preserve"> em conjunto com a </w:t>
-      </w:r>
-      <w:proofErr w:type="spellStart"/>
-      <w:r>
-        <w:rPr>
-          <w:sz w:val="24"/>
-          <w:szCs w:val="24"/>
-        </w:rPr>
-        <w:t>urp</w:t>
-      </w:r>
-      <w:proofErr w:type="spellEnd"/>
-      <w:r>
-        <w:rPr>
-          <w:sz w:val="24"/>
-          <w:szCs w:val="24"/>
-        </w:rPr>
-        <w:t>.</w:t>
+        <w:t>Criação de eventuais shaders necessários para o projeto, sendo uma possibilidade o uso do shadergraph em conjunto com a urp.</w:t>
       </w:r>
     </w:p>
     <w:sectPr>

</xml_diff>